<commit_message>
Code for release to PROD on July 25th 2014.
Code for release to PROD on July 25th 2014.
</commit_message>
<xml_diff>
--- a/mat/src/Measure Authoring Tool Installation.docx
+++ b/mat/src/Measure Authoring Tool Installation.docx
@@ -75,23 +75,7 @@
           <w:sz w:val="18"/>
           <w:szCs w:val="18"/>
         </w:rPr>
-        <w:t xml:space="preserve">MAT uses </w:t>
-      </w:r>
-      <w:proofErr w:type="spellStart"/>
-      <w:r>
-        <w:rPr>
-          <w:sz w:val="18"/>
-          <w:szCs w:val="18"/>
-        </w:rPr>
-        <w:t>MySQL</w:t>
-      </w:r>
-      <w:proofErr w:type="spellEnd"/>
-      <w:r>
-        <w:rPr>
-          <w:sz w:val="18"/>
-          <w:szCs w:val="18"/>
-        </w:rPr>
-        <w:t xml:space="preserve"> as its backend database server. The IDE used </w:t>
+        <w:t xml:space="preserve">MAT uses MySQL as its backend database server. The IDE used </w:t>
       </w:r>
       <w:r>
         <w:rPr>
@@ -651,57 +635,24 @@
           <w:sz w:val="18"/>
           <w:szCs w:val="18"/>
         </w:rPr>
-        <w:t xml:space="preserve">Please remember that we need </w:t>
-      </w:r>
-      <w:proofErr w:type="spellStart"/>
-      <w:r>
-        <w:rPr>
-          <w:sz w:val="18"/>
-          <w:szCs w:val="18"/>
-        </w:rPr>
-        <w:t>plugin</w:t>
-      </w:r>
-      <w:proofErr w:type="spellEnd"/>
-      <w:r>
-        <w:rPr>
-          <w:sz w:val="18"/>
-          <w:szCs w:val="18"/>
-        </w:rPr>
-        <w:t xml:space="preserve"> for Eclipse 3.6.</w:t>
-      </w:r>
-      <w:r>
-        <w:rPr>
-          <w:sz w:val="18"/>
-          <w:szCs w:val="18"/>
-        </w:rPr>
-        <w:t xml:space="preserve"> If you are having trouble downloading the </w:t>
-      </w:r>
-      <w:proofErr w:type="spellStart"/>
-      <w:r>
-        <w:rPr>
-          <w:sz w:val="18"/>
-          <w:szCs w:val="18"/>
-        </w:rPr>
-        <w:t>plugin</w:t>
-      </w:r>
-      <w:proofErr w:type="spellEnd"/>
-      <w:r>
-        <w:rPr>
-          <w:sz w:val="18"/>
-          <w:szCs w:val="18"/>
-        </w:rPr>
-        <w:t xml:space="preserve"> direct from Eclipse, please see the section </w:t>
-      </w:r>
-    </w:p>
-    <w:p>
-      <w:pPr>
-        <w:ind w:firstLine="0"/>
-        <w:rPr>
-          <w:sz w:val="18"/>
-          <w:szCs w:val="18"/>
-        </w:rPr>
-      </w:pPr>
-      <w:proofErr w:type="gramStart"/>
+        <w:t>Please remember that we need plugin for Eclipse 3.6.</w:t>
+      </w:r>
+      <w:r>
+        <w:rPr>
+          <w:sz w:val="18"/>
+          <w:szCs w:val="18"/>
+        </w:rPr>
+        <w:t xml:space="preserve"> If you are having trouble downloading the plugin direct from Eclipse, please see the section </w:t>
+      </w:r>
+    </w:p>
+    <w:p>
+      <w:pPr>
+        <w:ind w:firstLine="0"/>
+        <w:rPr>
+          <w:sz w:val="18"/>
+          <w:szCs w:val="18"/>
+        </w:rPr>
+      </w:pPr>
       <w:r>
         <w:rPr>
           <w:sz w:val="18"/>
@@ -723,7 +674,6 @@
         </w:rPr>
         <w:t>” on the page.</w:t>
       </w:r>
-      <w:proofErr w:type="gramEnd"/>
     </w:p>
     <w:p>
       <w:pPr>
@@ -1073,54 +1023,36 @@
           <w:u w:val="single"/>
         </w:rPr>
       </w:pPr>
-      <w:proofErr w:type="spellStart"/>
       <w:r>
         <w:rPr>
           <w:u w:val="single"/>
         </w:rPr>
         <w:t>MySQL</w:t>
       </w:r>
-      <w:proofErr w:type="spellEnd"/>
-    </w:p>
-    <w:p>
-      <w:pPr>
-        <w:ind w:firstLine="0"/>
-        <w:rPr>
-          <w:sz w:val="18"/>
-          <w:szCs w:val="18"/>
-        </w:rPr>
-      </w:pPr>
-    </w:p>
-    <w:p>
-      <w:pPr>
-        <w:ind w:firstLine="0"/>
-        <w:rPr>
-          <w:sz w:val="18"/>
-          <w:szCs w:val="18"/>
-        </w:rPr>
-      </w:pPr>
-      <w:r>
-        <w:rPr>
-          <w:sz w:val="18"/>
-          <w:szCs w:val="18"/>
-        </w:rPr>
-        <w:t xml:space="preserve">MAT currently uses </w:t>
-      </w:r>
-      <w:proofErr w:type="spellStart"/>
-      <w:r>
-        <w:rPr>
-          <w:sz w:val="18"/>
-          <w:szCs w:val="18"/>
-        </w:rPr>
-        <w:t>MySQL</w:t>
-      </w:r>
-      <w:proofErr w:type="spellEnd"/>
-      <w:r>
-        <w:rPr>
-          <w:sz w:val="18"/>
-          <w:szCs w:val="18"/>
-        </w:rPr>
-        <w:t xml:space="preserve"> community version 5.5.</w:t>
+    </w:p>
+    <w:p>
+      <w:pPr>
+        <w:ind w:firstLine="0"/>
+        <w:rPr>
+          <w:sz w:val="18"/>
+          <w:szCs w:val="18"/>
+        </w:rPr>
+      </w:pPr>
+    </w:p>
+    <w:p>
+      <w:pPr>
+        <w:ind w:firstLine="0"/>
+        <w:rPr>
+          <w:sz w:val="18"/>
+          <w:szCs w:val="18"/>
+        </w:rPr>
+      </w:pPr>
+      <w:r>
+        <w:rPr>
+          <w:sz w:val="18"/>
+          <w:szCs w:val="18"/>
+        </w:rPr>
+        <w:t>MAT currently uses MySQL community version 5.5.</w:t>
       </w:r>
       <w:r>
         <w:rPr>
@@ -1134,23 +1066,7 @@
           <w:sz w:val="18"/>
           <w:szCs w:val="18"/>
         </w:rPr>
-        <w:t xml:space="preserve">Download </w:t>
-      </w:r>
-      <w:proofErr w:type="spellStart"/>
-      <w:r>
-        <w:rPr>
-          <w:sz w:val="18"/>
-          <w:szCs w:val="18"/>
-        </w:rPr>
-        <w:t>MySQL</w:t>
-      </w:r>
-      <w:proofErr w:type="spellEnd"/>
-      <w:r>
-        <w:rPr>
-          <w:sz w:val="18"/>
-          <w:szCs w:val="18"/>
-        </w:rPr>
-        <w:t xml:space="preserve"> community server</w:t>
+        <w:t>Download MySQL community server</w:t>
       </w:r>
       <w:r>
         <w:rPr>
@@ -1185,23 +1101,7 @@
           <w:sz w:val="18"/>
           <w:szCs w:val="18"/>
         </w:rPr>
-        <w:t xml:space="preserve">. Installing </w:t>
-      </w:r>
-      <w:proofErr w:type="spellStart"/>
-      <w:r>
-        <w:rPr>
-          <w:sz w:val="18"/>
-          <w:szCs w:val="18"/>
-        </w:rPr>
-        <w:t>MySQL</w:t>
-      </w:r>
-      <w:proofErr w:type="spellEnd"/>
-      <w:r>
-        <w:rPr>
-          <w:sz w:val="18"/>
-          <w:szCs w:val="18"/>
-        </w:rPr>
-        <w:t xml:space="preserve"> workbench</w:t>
+        <w:t>. Installing MySQL workbench</w:t>
       </w:r>
       <w:r>
         <w:rPr>
@@ -1261,71 +1161,23 @@
           <w:sz w:val="18"/>
           <w:szCs w:val="18"/>
         </w:rPr>
-        <w:t xml:space="preserve">of the </w:t>
-      </w:r>
-      <w:proofErr w:type="spellStart"/>
-      <w:r>
-        <w:rPr>
-          <w:sz w:val="18"/>
-          <w:szCs w:val="18"/>
-        </w:rPr>
-        <w:t>MySQL</w:t>
-      </w:r>
-      <w:proofErr w:type="spellEnd"/>
-      <w:r>
-        <w:rPr>
-          <w:sz w:val="18"/>
-          <w:szCs w:val="18"/>
-        </w:rPr>
-        <w:t xml:space="preserve"> username and password when installing.</w:t>
-      </w:r>
-    </w:p>
-    <w:p>
-      <w:pPr>
-        <w:ind w:firstLine="0"/>
-        <w:rPr>
-          <w:sz w:val="18"/>
-          <w:szCs w:val="18"/>
-        </w:rPr>
-      </w:pPr>
-      <w:r>
-        <w:rPr>
-          <w:sz w:val="18"/>
-          <w:szCs w:val="18"/>
-        </w:rPr>
-        <w:t>Under the ‘mat’ folder find ‘Blank DB Scripts.zip’ and extract it. This file will contain the .</w:t>
-      </w:r>
-      <w:proofErr w:type="spellStart"/>
-      <w:r>
-        <w:rPr>
-          <w:sz w:val="18"/>
-          <w:szCs w:val="18"/>
-        </w:rPr>
-        <w:t>sql</w:t>
-      </w:r>
-      <w:proofErr w:type="spellEnd"/>
-      <w:r>
-        <w:rPr>
-          <w:sz w:val="18"/>
-          <w:szCs w:val="18"/>
-        </w:rPr>
-        <w:t xml:space="preserve"> files to create an initial database. Within this zip is also a file called ‘ReadMe.txt’ which will indicate the order in which you would need to run the .</w:t>
-      </w:r>
-      <w:proofErr w:type="spellStart"/>
-      <w:r>
-        <w:rPr>
-          <w:sz w:val="18"/>
-          <w:szCs w:val="18"/>
-        </w:rPr>
-        <w:t>sql</w:t>
-      </w:r>
-      <w:proofErr w:type="spellEnd"/>
-      <w:r>
-        <w:rPr>
-          <w:sz w:val="18"/>
-          <w:szCs w:val="18"/>
-        </w:rPr>
-        <w:t xml:space="preserve"> files.</w:t>
+        <w:t>of the MySQL username and password when installing.</w:t>
+      </w:r>
+    </w:p>
+    <w:p>
+      <w:pPr>
+        <w:ind w:firstLine="0"/>
+        <w:rPr>
+          <w:sz w:val="18"/>
+          <w:szCs w:val="18"/>
+        </w:rPr>
+      </w:pPr>
+      <w:r>
+        <w:rPr>
+          <w:sz w:val="18"/>
+          <w:szCs w:val="18"/>
+        </w:rPr>
+        <w:t>Under the ‘mat’ folder find ‘Blank DB Scripts.zip’ and extract it. This file will contain the .sql files to create an initial database. Within this zip is also a file called ‘ReadMe.txt’ which will indicate the order in which you would need to run the .sql files.</w:t>
       </w:r>
       <w:r>
         <w:rPr>
@@ -1463,23 +1315,7 @@
           <w:sz w:val="18"/>
           <w:szCs w:val="18"/>
         </w:rPr>
-        <w:t xml:space="preserve"> Existing Project </w:t>
-      </w:r>
-      <w:proofErr w:type="gramStart"/>
-      <w:r>
-        <w:rPr>
-          <w:sz w:val="18"/>
-          <w:szCs w:val="18"/>
-        </w:rPr>
-        <w:t>Into</w:t>
-      </w:r>
-      <w:proofErr w:type="gramEnd"/>
-      <w:r>
-        <w:rPr>
-          <w:sz w:val="18"/>
-          <w:szCs w:val="18"/>
-        </w:rPr>
-        <w:t xml:space="preserve"> Workspace </w:t>
+        <w:t xml:space="preserve"> Existing Project Into Workspace </w:t>
       </w:r>
       <w:r>
         <w:rPr>
@@ -1676,23 +1512,7 @@
           <w:sz w:val="18"/>
           <w:szCs w:val="18"/>
         </w:rPr>
-        <w:t xml:space="preserve">build.xml (right </w:t>
-      </w:r>
-      <w:proofErr w:type="gramStart"/>
-      <w:r>
-        <w:rPr>
-          <w:sz w:val="18"/>
-          <w:szCs w:val="18"/>
-        </w:rPr>
-        <w:t>click</w:t>
-      </w:r>
-      <w:proofErr w:type="gramEnd"/>
-      <w:r>
-        <w:rPr>
-          <w:sz w:val="18"/>
-          <w:szCs w:val="18"/>
-        </w:rPr>
-        <w:t xml:space="preserve"> and Run As </w:t>
+        <w:t xml:space="preserve">build.xml (right click and Run As </w:t>
       </w:r>
       <w:r>
         <w:rPr>
@@ -1763,17 +1583,8 @@
           <w:sz w:val="18"/>
           <w:szCs w:val="18"/>
         </w:rPr>
-        <w:t>at/work/artifacts/</w:t>
-      </w:r>
-      <w:proofErr w:type="spellStart"/>
-      <w:r>
-        <w:rPr>
-          <w:sz w:val="18"/>
-          <w:szCs w:val="18"/>
-        </w:rPr>
-        <w:t>MeasureAuthoringTool.war</w:t>
-      </w:r>
-      <w:proofErr w:type="spellEnd"/>
+        <w:t>at/work/artifacts/MeasureAuthoringTool.war</w:t>
+      </w:r>
     </w:p>
     <w:p>
       <w:pPr>
@@ -1819,23 +1630,7 @@
           <w:sz w:val="18"/>
           <w:szCs w:val="18"/>
         </w:rPr>
-        <w:t xml:space="preserve">You need to make some changes to some of the files in the code base so that MAT will connect to your local </w:t>
-      </w:r>
-      <w:proofErr w:type="spellStart"/>
-      <w:r>
-        <w:rPr>
-          <w:sz w:val="18"/>
-          <w:szCs w:val="18"/>
-        </w:rPr>
-        <w:t>MySQL</w:t>
-      </w:r>
-      <w:proofErr w:type="spellEnd"/>
-      <w:r>
-        <w:rPr>
-          <w:sz w:val="18"/>
-          <w:szCs w:val="18"/>
-        </w:rPr>
-        <w:t xml:space="preserve"> db.</w:t>
+        <w:t>You need to make some changes to some of the files in the code base so that MAT will connect to your local MySQL db.</w:t>
       </w:r>
     </w:p>
     <w:p>
@@ -1908,7 +1703,6 @@
         </w:rPr>
         <w:t>“</w:t>
       </w:r>
-      <w:proofErr w:type="spellStart"/>
       <w:r>
         <w:rPr>
           <w:sz w:val="18"/>
@@ -1916,7 +1710,6 @@
         </w:rPr>
         <w:t>dataSource</w:t>
       </w:r>
-      <w:proofErr w:type="spellEnd"/>
       <w:r>
         <w:rPr>
           <w:sz w:val="18"/>
@@ -1929,23 +1722,7 @@
           <w:sz w:val="18"/>
           <w:szCs w:val="18"/>
         </w:rPr>
-        <w:t xml:space="preserve"> bean to point to your local </w:t>
-      </w:r>
-      <w:proofErr w:type="spellStart"/>
-      <w:r>
-        <w:rPr>
-          <w:sz w:val="18"/>
-          <w:szCs w:val="18"/>
-        </w:rPr>
-        <w:t>MySQL</w:t>
-      </w:r>
-      <w:proofErr w:type="spellEnd"/>
-      <w:r>
-        <w:rPr>
-          <w:sz w:val="18"/>
-          <w:szCs w:val="18"/>
-        </w:rPr>
-        <w:t xml:space="preserve"> database.</w:t>
+        <w:t xml:space="preserve"> bean to point to your local MySQL database.</w:t>
       </w:r>
     </w:p>
     <w:p>
@@ -2029,9 +1806,37 @@
           <w:szCs w:val="16"/>
           <w:lang w:bidi="ar-SA"/>
         </w:rPr>
-        <w:t>"</w:t>
-      </w:r>
-      <w:proofErr w:type="spellStart"/>
+        <w:t>"dataSource"</w:t>
+      </w:r>
+      <w:r>
+        <w:rPr>
+          <w:rFonts w:ascii="Courier New" w:hAnsi="Courier New" w:cs="Courier New"/>
+          <w:sz w:val="16"/>
+          <w:szCs w:val="16"/>
+          <w:lang w:bidi="ar-SA"/>
+        </w:rPr>
+        <w:t xml:space="preserve"> </w:t>
+      </w:r>
+      <w:r>
+        <w:rPr>
+          <w:rFonts w:ascii="Courier New" w:hAnsi="Courier New" w:cs="Courier New"/>
+          <w:color w:val="7F007F"/>
+          <w:sz w:val="16"/>
+          <w:szCs w:val="16"/>
+          <w:lang w:bidi="ar-SA"/>
+        </w:rPr>
+        <w:t>class</w:t>
+      </w:r>
+      <w:r>
+        <w:rPr>
+          <w:rFonts w:ascii="Courier New" w:hAnsi="Courier New" w:cs="Courier New"/>
+          <w:color w:val="000000"/>
+          <w:sz w:val="16"/>
+          <w:szCs w:val="16"/>
+          <w:lang w:bidi="ar-SA"/>
+        </w:rPr>
+        <w:t>=</w:t>
+      </w:r>
       <w:r>
         <w:rPr>
           <w:rFonts w:ascii="Courier New" w:hAnsi="Courier New" w:cs="Courier New"/>
@@ -2042,9 +1847,37 @@
           <w:szCs w:val="16"/>
           <w:lang w:bidi="ar-SA"/>
         </w:rPr>
-        <w:t>dataSource</w:t>
-      </w:r>
-      <w:proofErr w:type="spellEnd"/>
+        <w:t>"org.apache.commons.dbcp.BasicDataSource"</w:t>
+      </w:r>
+      <w:r>
+        <w:rPr>
+          <w:rFonts w:ascii="Courier New" w:hAnsi="Courier New" w:cs="Courier New"/>
+          <w:sz w:val="16"/>
+          <w:szCs w:val="16"/>
+          <w:lang w:bidi="ar-SA"/>
+        </w:rPr>
+        <w:t xml:space="preserve"> </w:t>
+      </w:r>
+      <w:r>
+        <w:rPr>
+          <w:rFonts w:ascii="Courier New" w:hAnsi="Courier New" w:cs="Courier New"/>
+          <w:color w:val="7F007F"/>
+          <w:sz w:val="16"/>
+          <w:szCs w:val="16"/>
+          <w:lang w:bidi="ar-SA"/>
+        </w:rPr>
+        <w:t>destroy-method</w:t>
+      </w:r>
+      <w:r>
+        <w:rPr>
+          <w:rFonts w:ascii="Courier New" w:hAnsi="Courier New" w:cs="Courier New"/>
+          <w:color w:val="000000"/>
+          <w:sz w:val="16"/>
+          <w:szCs w:val="16"/>
+          <w:lang w:bidi="ar-SA"/>
+        </w:rPr>
+        <w:t>=</w:t>
+      </w:r>
       <w:r>
         <w:rPr>
           <w:rFonts w:ascii="Courier New" w:hAnsi="Courier New" w:cs="Courier New"/>
@@ -2055,7 +1888,61 @@
           <w:szCs w:val="16"/>
           <w:lang w:bidi="ar-SA"/>
         </w:rPr>
-        <w:t>"</w:t>
+        <w:t>"close"</w:t>
+      </w:r>
+      <w:r>
+        <w:rPr>
+          <w:rFonts w:ascii="Courier New" w:hAnsi="Courier New" w:cs="Courier New"/>
+          <w:color w:val="008080"/>
+          <w:sz w:val="16"/>
+          <w:szCs w:val="16"/>
+          <w:lang w:bidi="ar-SA"/>
+        </w:rPr>
+        <w:t>&gt;</w:t>
+      </w:r>
+    </w:p>
+    <w:p>
+      <w:pPr>
+        <w:autoSpaceDE w:val="0"/>
+        <w:autoSpaceDN w:val="0"/>
+        <w:adjustRightInd w:val="0"/>
+        <w:ind w:firstLine="0"/>
+        <w:rPr>
+          <w:rFonts w:ascii="Courier New" w:hAnsi="Courier New" w:cs="Courier New"/>
+          <w:sz w:val="16"/>
+          <w:szCs w:val="16"/>
+          <w:lang w:bidi="ar-SA"/>
+        </w:rPr>
+      </w:pPr>
+      <w:r>
+        <w:rPr>
+          <w:rFonts w:ascii="Courier New" w:hAnsi="Courier New" w:cs="Courier New"/>
+          <w:color w:val="000000"/>
+          <w:sz w:val="16"/>
+          <w:szCs w:val="16"/>
+          <w:lang w:bidi="ar-SA"/>
+        </w:rPr>
+        <w:t xml:space="preserve">        </w:t>
+      </w:r>
+      <w:r>
+        <w:rPr>
+          <w:rFonts w:ascii="Courier New" w:hAnsi="Courier New" w:cs="Courier New"/>
+          <w:color w:val="008080"/>
+          <w:sz w:val="16"/>
+          <w:szCs w:val="16"/>
+          <w:lang w:bidi="ar-SA"/>
+        </w:rPr>
+        <w:t>&lt;</w:t>
+      </w:r>
+      <w:r>
+        <w:rPr>
+          <w:rFonts w:ascii="Courier New" w:hAnsi="Courier New" w:cs="Courier New"/>
+          <w:color w:val="3F7F7F"/>
+          <w:sz w:val="16"/>
+          <w:szCs w:val="16"/>
+          <w:lang w:bidi="ar-SA"/>
+        </w:rPr>
+        <w:t>property</w:t>
       </w:r>
       <w:r>
         <w:rPr>
@@ -2074,7 +1961,7 @@
           <w:szCs w:val="16"/>
           <w:lang w:bidi="ar-SA"/>
         </w:rPr>
-        <w:t>class</w:t>
+        <w:t>name</w:t>
       </w:r>
       <w:r>
         <w:rPr>
@@ -2096,9 +1983,37 @@
           <w:szCs w:val="16"/>
           <w:lang w:bidi="ar-SA"/>
         </w:rPr>
-        <w:t>"</w:t>
-      </w:r>
-      <w:proofErr w:type="spellStart"/>
+        <w:t>"driverClassName"</w:t>
+      </w:r>
+      <w:r>
+        <w:rPr>
+          <w:rFonts w:ascii="Courier New" w:hAnsi="Courier New" w:cs="Courier New"/>
+          <w:sz w:val="16"/>
+          <w:szCs w:val="16"/>
+          <w:lang w:bidi="ar-SA"/>
+        </w:rPr>
+        <w:t xml:space="preserve"> </w:t>
+      </w:r>
+      <w:r>
+        <w:rPr>
+          <w:rFonts w:ascii="Courier New" w:hAnsi="Courier New" w:cs="Courier New"/>
+          <w:color w:val="7F007F"/>
+          <w:sz w:val="16"/>
+          <w:szCs w:val="16"/>
+          <w:lang w:bidi="ar-SA"/>
+        </w:rPr>
+        <w:t>value</w:t>
+      </w:r>
+      <w:r>
+        <w:rPr>
+          <w:rFonts w:ascii="Courier New" w:hAnsi="Courier New" w:cs="Courier New"/>
+          <w:color w:val="000000"/>
+          <w:sz w:val="16"/>
+          <w:szCs w:val="16"/>
+          <w:lang w:bidi="ar-SA"/>
+        </w:rPr>
+        <w:t>=</w:t>
+      </w:r>
       <w:r>
         <w:rPr>
           <w:rFonts w:ascii="Courier New" w:hAnsi="Courier New" w:cs="Courier New"/>
@@ -2109,9 +2024,91 @@
           <w:szCs w:val="16"/>
           <w:lang w:bidi="ar-SA"/>
         </w:rPr>
-        <w:t>org.apache.commons.dbcp.BasicDataSource</w:t>
-      </w:r>
-      <w:proofErr w:type="spellEnd"/>
+        <w:t>"com.mysql.jdbc.Driver"</w:t>
+      </w:r>
+      <w:r>
+        <w:rPr>
+          <w:rFonts w:ascii="Courier New" w:hAnsi="Courier New" w:cs="Courier New"/>
+          <w:color w:val="008080"/>
+          <w:sz w:val="16"/>
+          <w:szCs w:val="16"/>
+          <w:lang w:bidi="ar-SA"/>
+        </w:rPr>
+        <w:t>/&gt;</w:t>
+      </w:r>
+    </w:p>
+    <w:p>
+      <w:pPr>
+        <w:autoSpaceDE w:val="0"/>
+        <w:autoSpaceDN w:val="0"/>
+        <w:adjustRightInd w:val="0"/>
+        <w:ind w:firstLine="0"/>
+        <w:rPr>
+          <w:rFonts w:ascii="Courier New" w:hAnsi="Courier New" w:cs="Courier New"/>
+          <w:sz w:val="16"/>
+          <w:szCs w:val="16"/>
+          <w:lang w:bidi="ar-SA"/>
+        </w:rPr>
+      </w:pPr>
+      <w:r>
+        <w:rPr>
+          <w:rFonts w:ascii="Courier New" w:hAnsi="Courier New" w:cs="Courier New"/>
+          <w:color w:val="000000"/>
+          <w:sz w:val="16"/>
+          <w:szCs w:val="16"/>
+          <w:lang w:bidi="ar-SA"/>
+        </w:rPr>
+        <w:tab/>
+      </w:r>
+      <w:r>
+        <w:rPr>
+          <w:rFonts w:ascii="Courier New" w:hAnsi="Courier New" w:cs="Courier New"/>
+          <w:color w:val="008080"/>
+          <w:sz w:val="16"/>
+          <w:szCs w:val="16"/>
+          <w:lang w:bidi="ar-SA"/>
+        </w:rPr>
+        <w:t>&lt;</w:t>
+      </w:r>
+      <w:r>
+        <w:rPr>
+          <w:rFonts w:ascii="Courier New" w:hAnsi="Courier New" w:cs="Courier New"/>
+          <w:color w:val="3F7F7F"/>
+          <w:sz w:val="16"/>
+          <w:szCs w:val="16"/>
+          <w:lang w:bidi="ar-SA"/>
+        </w:rPr>
+        <w:t>property</w:t>
+      </w:r>
+      <w:r>
+        <w:rPr>
+          <w:rFonts w:ascii="Courier New" w:hAnsi="Courier New" w:cs="Courier New"/>
+          <w:sz w:val="16"/>
+          <w:szCs w:val="16"/>
+          <w:lang w:bidi="ar-SA"/>
+        </w:rPr>
+        <w:t xml:space="preserve"> </w:t>
+      </w:r>
+      <w:r>
+        <w:rPr>
+          <w:rFonts w:ascii="Courier New" w:hAnsi="Courier New" w:cs="Courier New"/>
+          <w:color w:val="7F007F"/>
+          <w:sz w:val="16"/>
+          <w:szCs w:val="16"/>
+          <w:lang w:bidi="ar-SA"/>
+        </w:rPr>
+        <w:t>name</w:t>
+      </w:r>
+      <w:r>
+        <w:rPr>
+          <w:rFonts w:ascii="Courier New" w:hAnsi="Courier New" w:cs="Courier New"/>
+          <w:color w:val="000000"/>
+          <w:sz w:val="16"/>
+          <w:szCs w:val="16"/>
+          <w:lang w:bidi="ar-SA"/>
+        </w:rPr>
+        <w:t>=</w:t>
+      </w:r>
       <w:r>
         <w:rPr>
           <w:rFonts w:ascii="Courier New" w:hAnsi="Courier New" w:cs="Courier New"/>
@@ -2122,7 +2119,7 @@
           <w:szCs w:val="16"/>
           <w:lang w:bidi="ar-SA"/>
         </w:rPr>
-        <w:t>"</w:t>
+        <w:t>"url"</w:t>
       </w:r>
       <w:r>
         <w:rPr>
@@ -2141,7 +2138,7 @@
           <w:szCs w:val="16"/>
           <w:lang w:bidi="ar-SA"/>
         </w:rPr>
-        <w:t>destroy-method</w:t>
+        <w:t>value</w:t>
       </w:r>
       <w:r>
         <w:rPr>
@@ -2163,397 +2160,7 @@
           <w:szCs w:val="16"/>
           <w:lang w:bidi="ar-SA"/>
         </w:rPr>
-        <w:t>"close"</w:t>
-      </w:r>
-      <w:r>
-        <w:rPr>
-          <w:rFonts w:ascii="Courier New" w:hAnsi="Courier New" w:cs="Courier New"/>
-          <w:color w:val="008080"/>
-          <w:sz w:val="16"/>
-          <w:szCs w:val="16"/>
-          <w:lang w:bidi="ar-SA"/>
-        </w:rPr>
-        <w:t>&gt;</w:t>
-      </w:r>
-    </w:p>
-    <w:p>
-      <w:pPr>
-        <w:autoSpaceDE w:val="0"/>
-        <w:autoSpaceDN w:val="0"/>
-        <w:adjustRightInd w:val="0"/>
-        <w:ind w:firstLine="0"/>
-        <w:rPr>
-          <w:rFonts w:ascii="Courier New" w:hAnsi="Courier New" w:cs="Courier New"/>
-          <w:sz w:val="16"/>
-          <w:szCs w:val="16"/>
-          <w:lang w:bidi="ar-SA"/>
-        </w:rPr>
-      </w:pPr>
-      <w:r>
-        <w:rPr>
-          <w:rFonts w:ascii="Courier New" w:hAnsi="Courier New" w:cs="Courier New"/>
-          <w:color w:val="000000"/>
-          <w:sz w:val="16"/>
-          <w:szCs w:val="16"/>
-          <w:lang w:bidi="ar-SA"/>
-        </w:rPr>
-        <w:t xml:space="preserve">        </w:t>
-      </w:r>
-      <w:r>
-        <w:rPr>
-          <w:rFonts w:ascii="Courier New" w:hAnsi="Courier New" w:cs="Courier New"/>
-          <w:color w:val="008080"/>
-          <w:sz w:val="16"/>
-          <w:szCs w:val="16"/>
-          <w:lang w:bidi="ar-SA"/>
-        </w:rPr>
-        <w:t>&lt;</w:t>
-      </w:r>
-      <w:r>
-        <w:rPr>
-          <w:rFonts w:ascii="Courier New" w:hAnsi="Courier New" w:cs="Courier New"/>
-          <w:color w:val="3F7F7F"/>
-          <w:sz w:val="16"/>
-          <w:szCs w:val="16"/>
-          <w:lang w:bidi="ar-SA"/>
-        </w:rPr>
-        <w:t>property</w:t>
-      </w:r>
-      <w:r>
-        <w:rPr>
-          <w:rFonts w:ascii="Courier New" w:hAnsi="Courier New" w:cs="Courier New"/>
-          <w:sz w:val="16"/>
-          <w:szCs w:val="16"/>
-          <w:lang w:bidi="ar-SA"/>
-        </w:rPr>
-        <w:t xml:space="preserve"> </w:t>
-      </w:r>
-      <w:r>
-        <w:rPr>
-          <w:rFonts w:ascii="Courier New" w:hAnsi="Courier New" w:cs="Courier New"/>
-          <w:color w:val="7F007F"/>
-          <w:sz w:val="16"/>
-          <w:szCs w:val="16"/>
-          <w:lang w:bidi="ar-SA"/>
-        </w:rPr>
-        <w:t>name</w:t>
-      </w:r>
-      <w:r>
-        <w:rPr>
-          <w:rFonts w:ascii="Courier New" w:hAnsi="Courier New" w:cs="Courier New"/>
-          <w:color w:val="000000"/>
-          <w:sz w:val="16"/>
-          <w:szCs w:val="16"/>
-          <w:lang w:bidi="ar-SA"/>
-        </w:rPr>
-        <w:t>=</w:t>
-      </w:r>
-      <w:r>
-        <w:rPr>
-          <w:rFonts w:ascii="Courier New" w:hAnsi="Courier New" w:cs="Courier New"/>
-          <w:i/>
-          <w:iCs/>
-          <w:color w:val="2A00FF"/>
-          <w:sz w:val="16"/>
-          <w:szCs w:val="16"/>
-          <w:lang w:bidi="ar-SA"/>
-        </w:rPr>
-        <w:t>"</w:t>
-      </w:r>
-      <w:proofErr w:type="spellStart"/>
-      <w:r>
-        <w:rPr>
-          <w:rFonts w:ascii="Courier New" w:hAnsi="Courier New" w:cs="Courier New"/>
-          <w:i/>
-          <w:iCs/>
-          <w:color w:val="2A00FF"/>
-          <w:sz w:val="16"/>
-          <w:szCs w:val="16"/>
-          <w:lang w:bidi="ar-SA"/>
-        </w:rPr>
-        <w:t>driverClassName</w:t>
-      </w:r>
-      <w:proofErr w:type="spellEnd"/>
-      <w:r>
-        <w:rPr>
-          <w:rFonts w:ascii="Courier New" w:hAnsi="Courier New" w:cs="Courier New"/>
-          <w:i/>
-          <w:iCs/>
-          <w:color w:val="2A00FF"/>
-          <w:sz w:val="16"/>
-          <w:szCs w:val="16"/>
-          <w:lang w:bidi="ar-SA"/>
-        </w:rPr>
-        <w:t>"</w:t>
-      </w:r>
-      <w:r>
-        <w:rPr>
-          <w:rFonts w:ascii="Courier New" w:hAnsi="Courier New" w:cs="Courier New"/>
-          <w:sz w:val="16"/>
-          <w:szCs w:val="16"/>
-          <w:lang w:bidi="ar-SA"/>
-        </w:rPr>
-        <w:t xml:space="preserve"> </w:t>
-      </w:r>
-      <w:r>
-        <w:rPr>
-          <w:rFonts w:ascii="Courier New" w:hAnsi="Courier New" w:cs="Courier New"/>
-          <w:color w:val="7F007F"/>
-          <w:sz w:val="16"/>
-          <w:szCs w:val="16"/>
-          <w:lang w:bidi="ar-SA"/>
-        </w:rPr>
-        <w:t>value</w:t>
-      </w:r>
-      <w:r>
-        <w:rPr>
-          <w:rFonts w:ascii="Courier New" w:hAnsi="Courier New" w:cs="Courier New"/>
-          <w:color w:val="000000"/>
-          <w:sz w:val="16"/>
-          <w:szCs w:val="16"/>
-          <w:lang w:bidi="ar-SA"/>
-        </w:rPr>
-        <w:t>=</w:t>
-      </w:r>
-      <w:r>
-        <w:rPr>
-          <w:rFonts w:ascii="Courier New" w:hAnsi="Courier New" w:cs="Courier New"/>
-          <w:i/>
-          <w:iCs/>
-          <w:color w:val="2A00FF"/>
-          <w:sz w:val="16"/>
-          <w:szCs w:val="16"/>
-          <w:lang w:bidi="ar-SA"/>
-        </w:rPr>
-        <w:t>"</w:t>
-      </w:r>
-      <w:proofErr w:type="spellStart"/>
-      <w:r>
-        <w:rPr>
-          <w:rFonts w:ascii="Courier New" w:hAnsi="Courier New" w:cs="Courier New"/>
-          <w:i/>
-          <w:iCs/>
-          <w:color w:val="2A00FF"/>
-          <w:sz w:val="16"/>
-          <w:szCs w:val="16"/>
-          <w:lang w:bidi="ar-SA"/>
-        </w:rPr>
-        <w:t>com.mysql.jdbc.Driver</w:t>
-      </w:r>
-      <w:proofErr w:type="spellEnd"/>
-      <w:r>
-        <w:rPr>
-          <w:rFonts w:ascii="Courier New" w:hAnsi="Courier New" w:cs="Courier New"/>
-          <w:i/>
-          <w:iCs/>
-          <w:color w:val="2A00FF"/>
-          <w:sz w:val="16"/>
-          <w:szCs w:val="16"/>
-          <w:lang w:bidi="ar-SA"/>
-        </w:rPr>
-        <w:t>"</w:t>
-      </w:r>
-      <w:r>
-        <w:rPr>
-          <w:rFonts w:ascii="Courier New" w:hAnsi="Courier New" w:cs="Courier New"/>
-          <w:color w:val="008080"/>
-          <w:sz w:val="16"/>
-          <w:szCs w:val="16"/>
-          <w:lang w:bidi="ar-SA"/>
-        </w:rPr>
-        <w:t>/&gt;</w:t>
-      </w:r>
-    </w:p>
-    <w:p>
-      <w:pPr>
-        <w:autoSpaceDE w:val="0"/>
-        <w:autoSpaceDN w:val="0"/>
-        <w:adjustRightInd w:val="0"/>
-        <w:ind w:firstLine="0"/>
-        <w:rPr>
-          <w:rFonts w:ascii="Courier New" w:hAnsi="Courier New" w:cs="Courier New"/>
-          <w:sz w:val="16"/>
-          <w:szCs w:val="16"/>
-          <w:lang w:bidi="ar-SA"/>
-        </w:rPr>
-      </w:pPr>
-      <w:r>
-        <w:rPr>
-          <w:rFonts w:ascii="Courier New" w:hAnsi="Courier New" w:cs="Courier New"/>
-          <w:color w:val="000000"/>
-          <w:sz w:val="16"/>
-          <w:szCs w:val="16"/>
-          <w:lang w:bidi="ar-SA"/>
-        </w:rPr>
-        <w:tab/>
-      </w:r>
-      <w:r>
-        <w:rPr>
-          <w:rFonts w:ascii="Courier New" w:hAnsi="Courier New" w:cs="Courier New"/>
-          <w:color w:val="008080"/>
-          <w:sz w:val="16"/>
-          <w:szCs w:val="16"/>
-          <w:lang w:bidi="ar-SA"/>
-        </w:rPr>
-        <w:t>&lt;</w:t>
-      </w:r>
-      <w:r>
-        <w:rPr>
-          <w:rFonts w:ascii="Courier New" w:hAnsi="Courier New" w:cs="Courier New"/>
-          <w:color w:val="3F7F7F"/>
-          <w:sz w:val="16"/>
-          <w:szCs w:val="16"/>
-          <w:lang w:bidi="ar-SA"/>
-        </w:rPr>
-        <w:t>property</w:t>
-      </w:r>
-      <w:r>
-        <w:rPr>
-          <w:rFonts w:ascii="Courier New" w:hAnsi="Courier New" w:cs="Courier New"/>
-          <w:sz w:val="16"/>
-          <w:szCs w:val="16"/>
-          <w:lang w:bidi="ar-SA"/>
-        </w:rPr>
-        <w:t xml:space="preserve"> </w:t>
-      </w:r>
-      <w:r>
-        <w:rPr>
-          <w:rFonts w:ascii="Courier New" w:hAnsi="Courier New" w:cs="Courier New"/>
-          <w:color w:val="7F007F"/>
-          <w:sz w:val="16"/>
-          <w:szCs w:val="16"/>
-          <w:lang w:bidi="ar-SA"/>
-        </w:rPr>
-        <w:t>name</w:t>
-      </w:r>
-      <w:r>
-        <w:rPr>
-          <w:rFonts w:ascii="Courier New" w:hAnsi="Courier New" w:cs="Courier New"/>
-          <w:color w:val="000000"/>
-          <w:sz w:val="16"/>
-          <w:szCs w:val="16"/>
-          <w:lang w:bidi="ar-SA"/>
-        </w:rPr>
-        <w:t>=</w:t>
-      </w:r>
-      <w:r>
-        <w:rPr>
-          <w:rFonts w:ascii="Courier New" w:hAnsi="Courier New" w:cs="Courier New"/>
-          <w:i/>
-          <w:iCs/>
-          <w:color w:val="2A00FF"/>
-          <w:sz w:val="16"/>
-          <w:szCs w:val="16"/>
-          <w:lang w:bidi="ar-SA"/>
-        </w:rPr>
-        <w:t>"</w:t>
-      </w:r>
-      <w:proofErr w:type="spellStart"/>
-      <w:r>
-        <w:rPr>
-          <w:rFonts w:ascii="Courier New" w:hAnsi="Courier New" w:cs="Courier New"/>
-          <w:i/>
-          <w:iCs/>
-          <w:color w:val="2A00FF"/>
-          <w:sz w:val="16"/>
-          <w:szCs w:val="16"/>
-          <w:lang w:bidi="ar-SA"/>
-        </w:rPr>
-        <w:t>url</w:t>
-      </w:r>
-      <w:proofErr w:type="spellEnd"/>
-      <w:r>
-        <w:rPr>
-          <w:rFonts w:ascii="Courier New" w:hAnsi="Courier New" w:cs="Courier New"/>
-          <w:i/>
-          <w:iCs/>
-          <w:color w:val="2A00FF"/>
-          <w:sz w:val="16"/>
-          <w:szCs w:val="16"/>
-          <w:lang w:bidi="ar-SA"/>
-        </w:rPr>
-        <w:t>"</w:t>
-      </w:r>
-      <w:r>
-        <w:rPr>
-          <w:rFonts w:ascii="Courier New" w:hAnsi="Courier New" w:cs="Courier New"/>
-          <w:sz w:val="16"/>
-          <w:szCs w:val="16"/>
-          <w:lang w:bidi="ar-SA"/>
-        </w:rPr>
-        <w:t xml:space="preserve"> </w:t>
-      </w:r>
-      <w:r>
-        <w:rPr>
-          <w:rFonts w:ascii="Courier New" w:hAnsi="Courier New" w:cs="Courier New"/>
-          <w:color w:val="7F007F"/>
-          <w:sz w:val="16"/>
-          <w:szCs w:val="16"/>
-          <w:lang w:bidi="ar-SA"/>
-        </w:rPr>
-        <w:t>value</w:t>
-      </w:r>
-      <w:r>
-        <w:rPr>
-          <w:rFonts w:ascii="Courier New" w:hAnsi="Courier New" w:cs="Courier New"/>
-          <w:color w:val="000000"/>
-          <w:sz w:val="16"/>
-          <w:szCs w:val="16"/>
-          <w:lang w:bidi="ar-SA"/>
-        </w:rPr>
-        <w:t>=</w:t>
-      </w:r>
-      <w:r>
-        <w:rPr>
-          <w:rFonts w:ascii="Courier New" w:hAnsi="Courier New" w:cs="Courier New"/>
-          <w:i/>
-          <w:iCs/>
-          <w:color w:val="2A00FF"/>
-          <w:sz w:val="16"/>
-          <w:szCs w:val="16"/>
-          <w:lang w:bidi="ar-SA"/>
-        </w:rPr>
-        <w:t>"</w:t>
-      </w:r>
-      <w:proofErr w:type="spellStart"/>
-      <w:r>
-        <w:rPr>
-          <w:rFonts w:ascii="Courier New" w:hAnsi="Courier New" w:cs="Courier New"/>
-          <w:i/>
-          <w:iCs/>
-          <w:color w:val="2A00FF"/>
-          <w:sz w:val="16"/>
-          <w:szCs w:val="16"/>
-          <w:lang w:bidi="ar-SA"/>
-        </w:rPr>
-        <w:t>jdbc</w:t>
-      </w:r>
-      <w:proofErr w:type="gramStart"/>
-      <w:r>
-        <w:rPr>
-          <w:rFonts w:ascii="Courier New" w:hAnsi="Courier New" w:cs="Courier New"/>
-          <w:i/>
-          <w:iCs/>
-          <w:color w:val="2A00FF"/>
-          <w:sz w:val="16"/>
-          <w:szCs w:val="16"/>
-          <w:lang w:bidi="ar-SA"/>
-        </w:rPr>
-        <w:t>:mysql</w:t>
-      </w:r>
-      <w:proofErr w:type="spellEnd"/>
-      <w:proofErr w:type="gramEnd"/>
-      <w:r>
-        <w:rPr>
-          <w:rFonts w:ascii="Courier New" w:hAnsi="Courier New" w:cs="Courier New"/>
-          <w:i/>
-          <w:iCs/>
-          <w:color w:val="2A00FF"/>
-          <w:sz w:val="16"/>
-          <w:szCs w:val="16"/>
-          <w:lang w:bidi="ar-SA"/>
-        </w:rPr>
-        <w:t>://localhost</w:t>
+        <w:t>"jdbc:mysql://localhost</w:t>
       </w:r>
       <w:r>
         <w:rPr>
@@ -3252,20 +2859,8 @@
           <w:szCs w:val="16"/>
           <w:lang w:bidi="ar-SA"/>
         </w:rPr>
-        <w:t>intercept-</w:t>
-      </w:r>
-      <w:proofErr w:type="spellStart"/>
-      <w:r>
-        <w:rPr>
-          <w:rFonts w:ascii="Courier New" w:hAnsi="Courier New" w:cs="Courier New"/>
-          <w:color w:val="3F7F7F"/>
-          <w:sz w:val="16"/>
-          <w:szCs w:val="16"/>
-          <w:lang w:bidi="ar-SA"/>
-        </w:rPr>
-        <w:t>url</w:t>
-      </w:r>
-      <w:proofErr w:type="spellEnd"/>
+        <w:t>intercept-url</w:t>
+      </w:r>
       <w:r>
         <w:rPr>
           <w:rFonts w:ascii="Courier New" w:hAnsi="Courier New" w:cs="Courier New"/>
@@ -3346,47 +2941,7 @@
           <w:szCs w:val="16"/>
           <w:lang w:bidi="ar-SA"/>
         </w:rPr>
-        <w:t>"</w:t>
-      </w:r>
-      <w:proofErr w:type="spellStart"/>
-      <w:proofErr w:type="gramStart"/>
-      <w:r>
-        <w:rPr>
-          <w:rFonts w:ascii="Courier New" w:hAnsi="Courier New" w:cs="Courier New"/>
-          <w:i/>
-          <w:iCs/>
-          <w:color w:val="2A00FF"/>
-          <w:sz w:val="16"/>
-          <w:szCs w:val="16"/>
-          <w:lang w:bidi="ar-SA"/>
-        </w:rPr>
-        <w:t>isAuthenticated</w:t>
-      </w:r>
-      <w:proofErr w:type="spellEnd"/>
-      <w:r>
-        <w:rPr>
-          <w:rFonts w:ascii="Courier New" w:hAnsi="Courier New" w:cs="Courier New"/>
-          <w:i/>
-          <w:iCs/>
-          <w:color w:val="2A00FF"/>
-          <w:sz w:val="16"/>
-          <w:szCs w:val="16"/>
-          <w:lang w:bidi="ar-SA"/>
-        </w:rPr>
-        <w:t>(</w:t>
-      </w:r>
-      <w:proofErr w:type="gramEnd"/>
-      <w:r>
-        <w:rPr>
-          <w:rFonts w:ascii="Courier New" w:hAnsi="Courier New" w:cs="Courier New"/>
-          <w:i/>
-          <w:iCs/>
-          <w:color w:val="2A00FF"/>
-          <w:sz w:val="16"/>
-          <w:szCs w:val="16"/>
-          <w:lang w:bidi="ar-SA"/>
-        </w:rPr>
-        <w:t>)"</w:t>
+        <w:t>"isAuthenticated()"</w:t>
       </w:r>
       <w:r>
         <w:rPr>
@@ -3449,20 +3004,8 @@
           <w:szCs w:val="20"/>
           <w:lang w:bidi="ar-SA"/>
         </w:rPr>
-        <w:t>intercept-</w:t>
-      </w:r>
-      <w:proofErr w:type="spellStart"/>
-      <w:r>
-        <w:rPr>
-          <w:rFonts w:ascii="Courier New" w:hAnsi="Courier New" w:cs="Courier New"/>
-          <w:color w:val="3F7F7F"/>
-          <w:sz w:val="20"/>
-          <w:szCs w:val="20"/>
-          <w:lang w:bidi="ar-SA"/>
-        </w:rPr>
-        <w:t>url</w:t>
-      </w:r>
-      <w:proofErr w:type="spellEnd"/>
+        <w:t>intercept-url</w:t>
+      </w:r>
       <w:r>
         <w:rPr>
           <w:rFonts w:ascii="Courier New" w:hAnsi="Courier New" w:cs="Courier New"/>
@@ -3543,47 +3086,7 @@
           <w:szCs w:val="20"/>
           <w:lang w:bidi="ar-SA"/>
         </w:rPr>
-        <w:t>"</w:t>
-      </w:r>
-      <w:proofErr w:type="spellStart"/>
-      <w:proofErr w:type="gramStart"/>
-      <w:r>
-        <w:rPr>
-          <w:rFonts w:ascii="Courier New" w:hAnsi="Courier New" w:cs="Courier New"/>
-          <w:i/>
-          <w:iCs/>
-          <w:color w:val="2A00FF"/>
-          <w:sz w:val="20"/>
-          <w:szCs w:val="20"/>
-          <w:lang w:bidi="ar-SA"/>
-        </w:rPr>
-        <w:t>isAuthenticated</w:t>
-      </w:r>
-      <w:proofErr w:type="spellEnd"/>
-      <w:r>
-        <w:rPr>
-          <w:rFonts w:ascii="Courier New" w:hAnsi="Courier New" w:cs="Courier New"/>
-          <w:i/>
-          <w:iCs/>
-          <w:color w:val="2A00FF"/>
-          <w:sz w:val="20"/>
-          <w:szCs w:val="20"/>
-          <w:lang w:bidi="ar-SA"/>
-        </w:rPr>
-        <w:t>(</w:t>
-      </w:r>
-      <w:proofErr w:type="gramEnd"/>
-      <w:r>
-        <w:rPr>
-          <w:rFonts w:ascii="Courier New" w:hAnsi="Courier New" w:cs="Courier New"/>
-          <w:i/>
-          <w:iCs/>
-          <w:color w:val="2A00FF"/>
-          <w:sz w:val="20"/>
-          <w:szCs w:val="20"/>
-          <w:lang w:bidi="ar-SA"/>
-        </w:rPr>
-        <w:t>)"</w:t>
+        <w:t>"isAuthenticated()"</w:t>
       </w:r>
       <w:r>
         <w:rPr>
@@ -3665,20 +3168,8 @@
           <w:szCs w:val="16"/>
           <w:lang w:bidi="ar-SA"/>
         </w:rPr>
-        <w:t>default-target-</w:t>
-      </w:r>
-      <w:proofErr w:type="spellStart"/>
-      <w:r>
-        <w:rPr>
-          <w:rFonts w:ascii="Courier New" w:hAnsi="Courier New" w:cs="Courier New"/>
-          <w:color w:val="7F007F"/>
-          <w:sz w:val="16"/>
-          <w:szCs w:val="16"/>
-          <w:lang w:bidi="ar-SA"/>
-        </w:rPr>
-        <w:t>url</w:t>
-      </w:r>
-      <w:proofErr w:type="spellEnd"/>
+        <w:t>default-target-url</w:t>
+      </w:r>
       <w:r>
         <w:rPr>
           <w:rFonts w:ascii="Courier New" w:hAnsi="Courier New" w:cs="Courier New"/>
@@ -3712,9 +3203,19 @@
           <w:szCs w:val="16"/>
           <w:lang w:bidi="ar-SA"/>
         </w:rPr>
-        <w:t>/</w:t>
-      </w:r>
-      <w:proofErr w:type="spellStart"/>
+        <w:t>/Mat.html?gwt.codesvr=127.0.0.1:9997"</w:t>
+      </w:r>
+      <w:r>
+        <w:rPr>
+          <w:rFonts w:ascii="Courier New" w:hAnsi="Courier New" w:cs="Courier New"/>
+          <w:b/>
+          <w:color w:val="000000" w:themeColor="text1"/>
+          <w:sz w:val="16"/>
+          <w:szCs w:val="16"/>
+          <w:lang w:bidi="ar-SA"/>
+        </w:rPr>
+        <w:t xml:space="preserve"> login-page=</w:t>
+      </w:r>
       <w:r>
         <w:rPr>
           <w:rFonts w:ascii="Courier New" w:hAnsi="Courier New" w:cs="Courier New"/>
@@ -3726,73 +3227,7 @@
           <w:szCs w:val="16"/>
           <w:lang w:bidi="ar-SA"/>
         </w:rPr>
-        <w:t>Mat.html?gwt.codesvr</w:t>
-      </w:r>
-      <w:proofErr w:type="spellEnd"/>
-      <w:r>
-        <w:rPr>
-          <w:rFonts w:ascii="Courier New" w:hAnsi="Courier New" w:cs="Courier New"/>
-          <w:b/>
-          <w:i/>
-          <w:iCs/>
-          <w:color w:val="000000" w:themeColor="text1"/>
-          <w:sz w:val="16"/>
-          <w:szCs w:val="16"/>
-          <w:lang w:bidi="ar-SA"/>
-        </w:rPr>
-        <w:t>=127.0.0.1:9997"</w:t>
-      </w:r>
-      <w:r>
-        <w:rPr>
-          <w:rFonts w:ascii="Courier New" w:hAnsi="Courier New" w:cs="Courier New"/>
-          <w:b/>
-          <w:color w:val="000000" w:themeColor="text1"/>
-          <w:sz w:val="16"/>
-          <w:szCs w:val="16"/>
-          <w:lang w:bidi="ar-SA"/>
-        </w:rPr>
-        <w:t xml:space="preserve"> login-page=</w:t>
-      </w:r>
-      <w:r>
-        <w:rPr>
-          <w:rFonts w:ascii="Courier New" w:hAnsi="Courier New" w:cs="Courier New"/>
-          <w:b/>
-          <w:i/>
-          <w:iCs/>
-          <w:color w:val="000000" w:themeColor="text1"/>
-          <w:sz w:val="16"/>
-          <w:szCs w:val="16"/>
-          <w:lang w:bidi="ar-SA"/>
-        </w:rPr>
-        <w:t>"/</w:t>
-      </w:r>
-      <w:proofErr w:type="spellStart"/>
-      <w:r>
-        <w:rPr>
-          <w:rFonts w:ascii="Courier New" w:hAnsi="Courier New" w:cs="Courier New"/>
-          <w:b/>
-          <w:i/>
-          <w:iCs/>
-          <w:color w:val="000000" w:themeColor="text1"/>
-          <w:sz w:val="16"/>
-          <w:szCs w:val="16"/>
-          <w:lang w:bidi="ar-SA"/>
-        </w:rPr>
-        <w:t>Login.html?gwt.codesvr</w:t>
-      </w:r>
-      <w:proofErr w:type="spellEnd"/>
-      <w:r>
-        <w:rPr>
-          <w:rFonts w:ascii="Courier New" w:hAnsi="Courier New" w:cs="Courier New"/>
-          <w:b/>
-          <w:i/>
-          <w:iCs/>
-          <w:color w:val="000000" w:themeColor="text1"/>
-          <w:sz w:val="16"/>
-          <w:szCs w:val="16"/>
-          <w:lang w:bidi="ar-SA"/>
-        </w:rPr>
-        <w:t>=127.0.0.1:9997</w:t>
+        <w:t>"/Login.html?gwt.codesvr=127.0.0.1:9997</w:t>
       </w:r>
       <w:r>
         <w:rPr>
@@ -3950,20 +3385,8 @@
           <w:szCs w:val="16"/>
           <w:lang w:bidi="ar-SA"/>
         </w:rPr>
-        <w:t>invalid-session-</w:t>
-      </w:r>
-      <w:proofErr w:type="spellStart"/>
-      <w:r>
-        <w:rPr>
-          <w:rFonts w:ascii="Courier New" w:hAnsi="Courier New" w:cs="Courier New"/>
-          <w:color w:val="7F007F"/>
-          <w:sz w:val="16"/>
-          <w:szCs w:val="16"/>
-          <w:lang w:bidi="ar-SA"/>
-        </w:rPr>
-        <w:t>url</w:t>
-      </w:r>
-      <w:proofErr w:type="spellEnd"/>
+        <w:t>invalid-session-url</w:t>
+      </w:r>
       <w:r>
         <w:rPr>
           <w:rFonts w:ascii="Courier New" w:hAnsi="Courier New" w:cs="Courier New"/>
@@ -4325,7 +3748,6 @@
           <w:lang w:bidi="ar-SA"/>
         </w:rPr>
       </w:pPr>
-      <w:proofErr w:type="gramStart"/>
       <w:r>
         <w:rPr>
           <w:sz w:val="18"/>
@@ -4333,7 +3755,6 @@
         </w:rPr>
         <w:t>mat/war/WEB-INF</w:t>
       </w:r>
-      <w:proofErr w:type="gramEnd"/>
       <w:r>
         <w:rPr>
           <w:rFonts w:cs="Courier New"/>
@@ -4343,7 +3764,6 @@
         </w:rPr>
         <w:t xml:space="preserve"> /</w:t>
       </w:r>
-      <w:proofErr w:type="spellStart"/>
       <w:r>
         <w:rPr>
           <w:rFonts w:cs="Courier New"/>
@@ -4351,17 +3771,7 @@
           <w:szCs w:val="18"/>
           <w:lang w:bidi="ar-SA"/>
         </w:rPr>
-        <w:t>applicationContext</w:t>
-      </w:r>
-      <w:proofErr w:type="spellEnd"/>
-      <w:r>
-        <w:rPr>
-          <w:rFonts w:cs="Courier New"/>
-          <w:sz w:val="18"/>
-          <w:szCs w:val="18"/>
-          <w:lang w:bidi="ar-SA"/>
-        </w:rPr>
-        <w:t>-mail</w:t>
+        <w:t>applicationContext-mail</w:t>
       </w:r>
     </w:p>
     <w:p>
@@ -4384,67 +3794,7 @@
           <w:szCs w:val="18"/>
           <w:lang w:bidi="ar-SA"/>
         </w:rPr>
-        <w:t>Make changes to the ‘</w:t>
-      </w:r>
-      <w:proofErr w:type="spellStart"/>
-      <w:r>
-        <w:rPr>
-          <w:rFonts w:cs="Courier New"/>
-          <w:sz w:val="18"/>
-          <w:szCs w:val="18"/>
-          <w:lang w:bidi="ar-SA"/>
-        </w:rPr>
-        <w:t>mailSender</w:t>
-      </w:r>
-      <w:proofErr w:type="spellEnd"/>
-      <w:r>
-        <w:rPr>
-          <w:rFonts w:cs="Courier New"/>
-          <w:sz w:val="18"/>
-          <w:szCs w:val="18"/>
-          <w:lang w:bidi="ar-SA"/>
-        </w:rPr>
-        <w:t>’ bean to point to proper mail server and then to the ‘</w:t>
-      </w:r>
-      <w:proofErr w:type="spellStart"/>
-      <w:r>
-        <w:rPr>
-          <w:rFonts w:cs="Courier New"/>
-          <w:sz w:val="18"/>
-          <w:szCs w:val="18"/>
-          <w:lang w:bidi="ar-SA"/>
-        </w:rPr>
-        <w:t>templateMessage</w:t>
-      </w:r>
-      <w:proofErr w:type="spellEnd"/>
-      <w:r>
-        <w:rPr>
-          <w:rFonts w:cs="Courier New"/>
-          <w:sz w:val="18"/>
-          <w:szCs w:val="18"/>
-          <w:lang w:bidi="ar-SA"/>
-        </w:rPr>
-        <w:t xml:space="preserve">’ bean to set the correct </w:t>
-      </w:r>
-      <w:proofErr w:type="gramStart"/>
-      <w:r>
-        <w:rPr>
-          <w:rFonts w:cs="Courier New"/>
-          <w:sz w:val="18"/>
-          <w:szCs w:val="18"/>
-          <w:lang w:bidi="ar-SA"/>
-        </w:rPr>
-        <w:t>From</w:t>
-      </w:r>
-      <w:proofErr w:type="gramEnd"/>
-      <w:r>
-        <w:rPr>
-          <w:rFonts w:cs="Courier New"/>
-          <w:sz w:val="18"/>
-          <w:szCs w:val="18"/>
-          <w:lang w:bidi="ar-SA"/>
-        </w:rPr>
-        <w:t xml:space="preserve"> address.</w:t>
+        <w:t>Make changes to the ‘mailSender’ bean to point to proper mail server and then to the ‘templateMessage’ bean to set the correct From address.</w:t>
       </w:r>
     </w:p>
     <w:p>
@@ -4692,7 +4042,6 @@
           <w:lang w:bidi="ar-SA"/>
         </w:rPr>
       </w:pPr>
-      <w:proofErr w:type="spellStart"/>
       <w:r>
         <w:rPr>
           <w:rFonts w:cs="Courier New"/>
@@ -4702,7 +4051,6 @@
         </w:rPr>
         <w:t>com.google.gwt.dev.DevMode</w:t>
       </w:r>
-      <w:proofErr w:type="spellEnd"/>
     </w:p>
     <w:p>
       <w:pPr>
@@ -4805,23 +4153,7 @@
           <w:sz w:val="18"/>
           <w:szCs w:val="18"/>
         </w:rPr>
-        <w:t xml:space="preserve">For logging in to MAT, you will need to get onto </w:t>
-      </w:r>
-      <w:proofErr w:type="spellStart"/>
-      <w:r>
-        <w:rPr>
-          <w:sz w:val="18"/>
-          <w:szCs w:val="18"/>
-        </w:rPr>
-        <w:t>MySQL</w:t>
-      </w:r>
-      <w:proofErr w:type="spellEnd"/>
-      <w:r>
-        <w:rPr>
-          <w:sz w:val="18"/>
-          <w:szCs w:val="18"/>
-        </w:rPr>
-        <w:t xml:space="preserve"> and run the following queries,</w:t>
+        <w:t>For logging in to MAT, you will need to get onto MySQL and run the following queries,</w:t>
       </w:r>
     </w:p>
     <w:p>
@@ -5091,32 +4423,7 @@
           <w:sz w:val="18"/>
           <w:szCs w:val="18"/>
         </w:rPr>
-        <w:t xml:space="preserve">This is an admin user which will allow you to create a regular user (one that can </w:t>
-      </w:r>
-      <w:proofErr w:type="spellStart"/>
-      <w:r>
-        <w:rPr>
-          <w:sz w:val="18"/>
-          <w:szCs w:val="18"/>
-        </w:rPr>
-        <w:t>create</w:t>
-      </w:r>
-      <w:proofErr w:type="gramStart"/>
-      <w:r>
-        <w:rPr>
-          <w:sz w:val="18"/>
-          <w:szCs w:val="18"/>
-        </w:rPr>
-        <w:t>,edit</w:t>
-      </w:r>
-      <w:proofErr w:type="spellEnd"/>
-      <w:proofErr w:type="gramEnd"/>
-      <w:r>
-        <w:rPr>
-          <w:sz w:val="18"/>
-          <w:szCs w:val="18"/>
-        </w:rPr>
-        <w:t>, delete measures).</w:t>
+        <w:t>This is an admin user which will allow you to create a regular user (one that can create,edit, delete measures).</w:t>
       </w:r>
     </w:p>
     <w:p>
@@ -5125,6 +4432,413 @@
         <w:autoSpaceDN w:val="0"/>
         <w:adjustRightInd w:val="0"/>
         <w:ind w:firstLine="0"/>
+        <w:rPr>
+          <w:sz w:val="18"/>
+          <w:szCs w:val="18"/>
+        </w:rPr>
+      </w:pPr>
+    </w:p>
+    <w:p>
+      <w:pPr>
+        <w:autoSpaceDE w:val="0"/>
+        <w:autoSpaceDN w:val="0"/>
+        <w:adjustRightInd w:val="0"/>
+        <w:ind w:firstLine="0"/>
+        <w:rPr>
+          <w:u w:val="single"/>
+        </w:rPr>
+      </w:pPr>
+      <w:r>
+        <w:rPr>
+          <w:u w:val="single"/>
+        </w:rPr>
+        <w:t>Setting up VSAC communication parameters</w:t>
+      </w:r>
+    </w:p>
+    <w:p>
+      <w:pPr>
+        <w:autoSpaceDE w:val="0"/>
+        <w:autoSpaceDN w:val="0"/>
+        <w:adjustRightInd w:val="0"/>
+        <w:ind w:firstLine="0"/>
+        <w:rPr>
+          <w:u w:val="single"/>
+        </w:rPr>
+      </w:pPr>
+    </w:p>
+    <w:p>
+      <w:pPr>
+        <w:autoSpaceDE w:val="0"/>
+        <w:autoSpaceDN w:val="0"/>
+        <w:adjustRightInd w:val="0"/>
+        <w:ind w:left="720" w:hanging="720"/>
+        <w:rPr>
+          <w:sz w:val="18"/>
+          <w:szCs w:val="18"/>
+        </w:rPr>
+      </w:pPr>
+      <w:r>
+        <w:rPr>
+          <w:sz w:val="18"/>
+          <w:szCs w:val="18"/>
+        </w:rPr>
+        <w:t xml:space="preserve">MAT uses RESTful web-services to connect to VSAC system to pull in element lookup data. </w:t>
+      </w:r>
+      <w:r>
+        <w:rPr>
+          <w:sz w:val="18"/>
+          <w:szCs w:val="18"/>
+        </w:rPr>
+        <w:t>To set up MAT to work correctly</w:t>
+      </w:r>
+    </w:p>
+    <w:p>
+      <w:pPr>
+        <w:autoSpaceDE w:val="0"/>
+        <w:autoSpaceDN w:val="0"/>
+        <w:adjustRightInd w:val="0"/>
+        <w:ind w:left="720" w:hanging="720"/>
+        <w:rPr>
+          <w:sz w:val="18"/>
+          <w:szCs w:val="18"/>
+        </w:rPr>
+      </w:pPr>
+      <w:r>
+        <w:rPr>
+          <w:sz w:val="18"/>
+          <w:szCs w:val="18"/>
+        </w:rPr>
+        <w:t xml:space="preserve"> and connect with the VSAC, we need to specify the following VM arguments.</w:t>
+      </w:r>
+    </w:p>
+    <w:p>
+      <w:pPr>
+        <w:autoSpaceDE w:val="0"/>
+        <w:autoSpaceDN w:val="0"/>
+        <w:adjustRightInd w:val="0"/>
+        <w:ind w:left="720" w:hanging="720"/>
+        <w:rPr>
+          <w:sz w:val="18"/>
+          <w:szCs w:val="18"/>
+        </w:rPr>
+      </w:pPr>
+    </w:p>
+    <w:p>
+      <w:pPr>
+        <w:ind w:firstLine="0"/>
+        <w:rPr>
+          <w:rFonts w:cs="Tahoma"/>
+          <w:sz w:val="18"/>
+          <w:szCs w:val="18"/>
+        </w:rPr>
+      </w:pPr>
+      <w:r>
+        <w:rPr>
+          <w:rFonts w:cs="Tahoma"/>
+          <w:sz w:val="18"/>
+          <w:szCs w:val="18"/>
+        </w:rPr>
+        <w:t xml:space="preserve">-Xmx512m </w:t>
+      </w:r>
+    </w:p>
+    <w:p>
+      <w:pPr>
+        <w:ind w:firstLine="0"/>
+        <w:rPr>
+          <w:rFonts w:cs="Tahoma"/>
+          <w:sz w:val="18"/>
+          <w:szCs w:val="18"/>
+        </w:rPr>
+      </w:pPr>
+    </w:p>
+    <w:p>
+      <w:pPr>
+        <w:ind w:firstLine="0"/>
+        <w:rPr>
+          <w:rFonts w:cs="Tahoma"/>
+          <w:sz w:val="18"/>
+          <w:szCs w:val="18"/>
+        </w:rPr>
+      </w:pPr>
+      <w:r>
+        <w:rPr>
+          <w:rFonts w:cs="Tahoma"/>
+          <w:sz w:val="18"/>
+          <w:szCs w:val="18"/>
+        </w:rPr>
+        <w:t>-Dvsac_proxy_host=&lt;&lt;your proxy host&gt;&gt;</w:t>
+      </w:r>
+    </w:p>
+    <w:p>
+      <w:pPr>
+        <w:ind w:firstLine="0"/>
+        <w:rPr>
+          <w:rFonts w:cs="Tahoma"/>
+          <w:sz w:val="18"/>
+          <w:szCs w:val="18"/>
+        </w:rPr>
+      </w:pPr>
+    </w:p>
+    <w:p>
+      <w:pPr>
+        <w:ind w:firstLine="0"/>
+        <w:rPr>
+          <w:rFonts w:cs="Tahoma"/>
+          <w:sz w:val="18"/>
+          <w:szCs w:val="18"/>
+        </w:rPr>
+      </w:pPr>
+      <w:r>
+        <w:rPr>
+          <w:rFonts w:cs="Tahoma"/>
+          <w:sz w:val="18"/>
+          <w:szCs w:val="18"/>
+        </w:rPr>
+        <w:t>-Dvsac_proxy_port=8080 -DSERVER_TICKET_URL=</w:t>
+      </w:r>
+      <w:hyperlink r:id="rId10" w:history="1">
+        <w:r>
+          <w:rPr>
+            <w:rStyle w:val="Hyperlink"/>
+            <w:rFonts w:cs="Tahoma"/>
+            <w:sz w:val="18"/>
+            <w:szCs w:val="18"/>
+          </w:rPr>
+          <w:t>https://vsac.nlm.nih.gov/vsac/ws/Ticket</w:t>
+        </w:r>
+      </w:hyperlink>
+    </w:p>
+    <w:p>
+      <w:pPr>
+        <w:ind w:firstLine="0"/>
+        <w:rPr>
+          <w:rFonts w:cs="Tahoma"/>
+          <w:sz w:val="18"/>
+          <w:szCs w:val="18"/>
+        </w:rPr>
+      </w:pPr>
+    </w:p>
+    <w:p>
+      <w:pPr>
+        <w:ind w:firstLine="0"/>
+        <w:rPr>
+          <w:rFonts w:cs="Tahoma"/>
+          <w:sz w:val="18"/>
+          <w:szCs w:val="18"/>
+        </w:rPr>
+      </w:pPr>
+      <w:r>
+        <w:rPr>
+          <w:rFonts w:cs="Tahoma"/>
+          <w:sz w:val="18"/>
+          <w:szCs w:val="18"/>
+        </w:rPr>
+        <w:t>-DSERVER_SINGLE_VALUESET_URL=</w:t>
+      </w:r>
+      <w:hyperlink r:id="rId11" w:history="1">
+        <w:r>
+          <w:rPr>
+            <w:rStyle w:val="Hyperlink"/>
+            <w:rFonts w:cs="Tahoma"/>
+            <w:sz w:val="18"/>
+            <w:szCs w:val="18"/>
+          </w:rPr>
+          <w:t>https://vsac.nlm.nih.gov/vsac/ws/RetrieveValueSet</w:t>
+        </w:r>
+      </w:hyperlink>
+      <w:r>
+        <w:rPr>
+          <w:rFonts w:cs="Tahoma"/>
+          <w:sz w:val="18"/>
+          <w:szCs w:val="18"/>
+        </w:rPr>
+        <w:t xml:space="preserve">? </w:t>
+      </w:r>
+    </w:p>
+    <w:p>
+      <w:pPr>
+        <w:ind w:firstLine="0"/>
+        <w:rPr>
+          <w:rFonts w:cs="Tahoma"/>
+          <w:sz w:val="18"/>
+          <w:szCs w:val="18"/>
+        </w:rPr>
+      </w:pPr>
+    </w:p>
+    <w:p>
+      <w:pPr>
+        <w:ind w:firstLine="0"/>
+        <w:rPr>
+          <w:rFonts w:cs="Tahoma"/>
+          <w:sz w:val="18"/>
+          <w:szCs w:val="18"/>
+        </w:rPr>
+      </w:pPr>
+      <w:r>
+        <w:rPr>
+          <w:rFonts w:cs="Tahoma"/>
+          <w:sz w:val="18"/>
+          <w:szCs w:val="18"/>
+        </w:rPr>
+        <w:t>-DSERVER_MULTIPLE_VALUESET_URL=</w:t>
+      </w:r>
+      <w:hyperlink r:id="rId12" w:history="1">
+        <w:r>
+          <w:rPr>
+            <w:rStyle w:val="Hyperlink"/>
+            <w:rFonts w:cs="Tahoma"/>
+            <w:sz w:val="18"/>
+            <w:szCs w:val="18"/>
+          </w:rPr>
+          <w:t>https://vsac.nlm.nih.gov/vsac/ws/RetrieveMultipleValueSets</w:t>
+        </w:r>
+      </w:hyperlink>
+      <w:r>
+        <w:rPr>
+          <w:rFonts w:cs="Tahoma"/>
+          <w:sz w:val="18"/>
+          <w:szCs w:val="18"/>
+        </w:rPr>
+        <w:t>?</w:t>
+      </w:r>
+    </w:p>
+    <w:p>
+      <w:pPr>
+        <w:ind w:firstLine="0"/>
+        <w:rPr>
+          <w:rFonts w:cs="Tahoma"/>
+          <w:sz w:val="18"/>
+          <w:szCs w:val="18"/>
+        </w:rPr>
+      </w:pPr>
+    </w:p>
+    <w:p>
+      <w:pPr>
+        <w:ind w:firstLine="0"/>
+        <w:rPr>
+          <w:rFonts w:cs="Tahoma"/>
+          <w:sz w:val="18"/>
+          <w:szCs w:val="18"/>
+        </w:rPr>
+      </w:pPr>
+      <w:r>
+        <w:rPr>
+          <w:rFonts w:cs="Tahoma"/>
+          <w:sz w:val="18"/>
+          <w:szCs w:val="18"/>
+        </w:rPr>
+        <w:t>-DSERVICE_URL=</w:t>
+      </w:r>
+      <w:hyperlink r:id="rId13" w:history="1">
+        <w:r>
+          <w:rPr>
+            <w:rStyle w:val="Hyperlink"/>
+            <w:rFonts w:cs="Tahoma"/>
+            <w:sz w:val="18"/>
+            <w:szCs w:val="18"/>
+          </w:rPr>
+          <w:t>http://umlsks.nlm.nih.gov</w:t>
+        </w:r>
+      </w:hyperlink>
+      <w:r>
+        <w:rPr>
+          <w:rFonts w:cs="Tahoma"/>
+          <w:sz w:val="18"/>
+          <w:szCs w:val="18"/>
+        </w:rPr>
+        <w:t xml:space="preserve"> </w:t>
+      </w:r>
+    </w:p>
+    <w:p>
+      <w:pPr>
+        <w:ind w:firstLine="0"/>
+        <w:rPr>
+          <w:rFonts w:cs="Tahoma"/>
+          <w:sz w:val="18"/>
+          <w:szCs w:val="18"/>
+        </w:rPr>
+      </w:pPr>
+    </w:p>
+    <w:p>
+      <w:pPr>
+        <w:ind w:firstLine="0"/>
+        <w:rPr>
+          <w:rFonts w:cs="Tahoma"/>
+          <w:sz w:val="18"/>
+          <w:szCs w:val="18"/>
+        </w:rPr>
+      </w:pPr>
+      <w:r>
+        <w:rPr>
+          <w:rFonts w:cs="Tahoma"/>
+          <w:sz w:val="18"/>
+          <w:szCs w:val="18"/>
+        </w:rPr>
+        <w:t>-DENVIRONMENT=DEV</w:t>
+      </w:r>
+    </w:p>
+    <w:p>
+      <w:pPr>
+        <w:ind w:firstLine="0"/>
+        <w:rPr>
+          <w:rFonts w:cs="Tahoma"/>
+          <w:sz w:val="18"/>
+          <w:szCs w:val="18"/>
+        </w:rPr>
+      </w:pPr>
+    </w:p>
+    <w:p>
+      <w:pPr>
+        <w:ind w:firstLine="0"/>
+        <w:rPr>
+          <w:rFonts w:cs="Tahoma"/>
+          <w:sz w:val="18"/>
+          <w:szCs w:val="18"/>
+        </w:rPr>
+      </w:pPr>
+      <w:r>
+        <w:rPr>
+          <w:rFonts w:cs="Tahoma"/>
+          <w:sz w:val="18"/>
+          <w:szCs w:val="18"/>
+        </w:rPr>
+        <w:t>This can be set in the Dev Eclipse by doing the following,</w:t>
+      </w:r>
+    </w:p>
+    <w:p>
+      <w:pPr>
+        <w:ind w:firstLine="0"/>
+        <w:rPr>
+          <w:rFonts w:cs="Tahoma"/>
+          <w:sz w:val="18"/>
+          <w:szCs w:val="18"/>
+        </w:rPr>
+      </w:pPr>
+    </w:p>
+    <w:p>
+      <w:pPr>
+        <w:ind w:firstLine="0"/>
+        <w:rPr>
+          <w:rFonts w:cs="Tahoma"/>
+          <w:sz w:val="18"/>
+          <w:szCs w:val="18"/>
+        </w:rPr>
+      </w:pPr>
+      <w:r>
+        <w:rPr>
+          <w:rFonts w:cs="Tahoma"/>
+          <w:sz w:val="18"/>
+          <w:szCs w:val="18"/>
+        </w:rPr>
+        <w:t>Run -&gt; Run Configurations -&gt; Select your MAT project on the LHS and then on the RHS on the 'Arguments' tab -&gt; Add the above in the VM arguments box.</w:t>
+      </w:r>
+    </w:p>
+    <w:p>
+      <w:pPr>
+        <w:autoSpaceDE w:val="0"/>
+        <w:autoSpaceDN w:val="0"/>
+        <w:adjustRightInd w:val="0"/>
+        <w:ind w:left="720" w:hanging="720"/>
         <w:rPr>
           <w:sz w:val="18"/>
           <w:szCs w:val="18"/>

</xml_diff>